<commit_message>
changes to .docx file
</commit_message>
<xml_diff>
--- a/initialize code.docx
+++ b/initialize code.docx
@@ -27,20 +27,8 @@
           <w:szCs w:val="20"/>
           <w:bdr w:val="none" w:sz="0" w:space="0" w:color="auto" w:frame="1"/>
         </w:rPr>
-        <w:t xml:space="preserve">git </w:t>
+        <w:t>git init</w:t>
       </w:r>
-      <w:proofErr w:type="spellStart"/>
-      <w:r>
-        <w:rPr>
-          <w:rFonts w:ascii="var(--ff-mono)" w:eastAsia="Times New Roman" w:hAnsi="var(--ff-mono)" w:cs="Courier New"/>
-          <w:color w:val="232629"/>
-          <w:sz w:val="20"/>
-          <w:szCs w:val="20"/>
-          <w:bdr w:val="none" w:sz="0" w:space="0" w:color="auto" w:frame="1"/>
-        </w:rPr>
-        <w:t>init</w:t>
-      </w:r>
-      <w:proofErr w:type="spellEnd"/>
     </w:p>
     <w:p>
       <w:pPr>
@@ -97,7 +85,6 @@
         </w:rPr>
         <w:t xml:space="preserve">git config </w:t>
       </w:r>
-      <w:proofErr w:type="spellStart"/>
       <w:proofErr w:type="gramStart"/>
       <w:r>
         <w:rPr>
@@ -109,7 +96,6 @@
         </w:rPr>
         <w:t>user.email</w:t>
       </w:r>
-      <w:proofErr w:type="spellEnd"/>
       <w:proofErr w:type="gramEnd"/>
       <w:r>
         <w:rPr>
@@ -175,9 +161,9 @@
           <w:szCs w:val="20"/>
           <w:bdr w:val="none" w:sz="0" w:space="0" w:color="auto" w:frame="1"/>
         </w:rPr>
-        <w:t xml:space="preserve">git commit -m "some </w:t>
+        <w:t xml:space="preserve">git commit -m "some init </w:t>
       </w:r>
-      <w:proofErr w:type="spellStart"/>
+      <w:proofErr w:type="gramStart"/>
       <w:r>
         <w:rPr>
           <w:rFonts w:ascii="var(--ff-mono)" w:eastAsia="Times New Roman" w:hAnsi="var(--ff-mono)" w:cs="Courier New"/>
@@ -186,41 +172,7 @@
           <w:szCs w:val="20"/>
           <w:bdr w:val="none" w:sz="0" w:space="0" w:color="auto" w:frame="1"/>
         </w:rPr>
-        <w:t>init</w:t>
-      </w:r>
-      <w:proofErr w:type="spellEnd"/>
-      <w:r>
-        <w:rPr>
-          <w:rFonts w:ascii="var(--ff-mono)" w:eastAsia="Times New Roman" w:hAnsi="var(--ff-mono)" w:cs="Courier New"/>
-          <w:color w:val="232629"/>
-          <w:sz w:val="20"/>
-          <w:szCs w:val="20"/>
-          <w:bdr w:val="none" w:sz="0" w:space="0" w:color="auto" w:frame="1"/>
-        </w:rPr>
-        <w:t xml:space="preserve"> </w:t>
-      </w:r>
-      <w:proofErr w:type="spellStart"/>
-      <w:proofErr w:type="gramStart"/>
-      <w:r>
-        <w:rPr>
-          <w:rFonts w:ascii="var(--ff-mono)" w:eastAsia="Times New Roman" w:hAnsi="var(--ff-mono)" w:cs="Courier New"/>
-          <w:color w:val="232629"/>
-          <w:sz w:val="20"/>
-          <w:szCs w:val="20"/>
-          <w:bdr w:val="none" w:sz="0" w:space="0" w:color="auto" w:frame="1"/>
-        </w:rPr>
-        <w:t>msg</w:t>
-      </w:r>
-      <w:proofErr w:type="spellEnd"/>
-      <w:r>
-        <w:rPr>
-          <w:rFonts w:ascii="var(--ff-mono)" w:eastAsia="Times New Roman" w:hAnsi="var(--ff-mono)" w:cs="Courier New"/>
-          <w:color w:val="232629"/>
-          <w:sz w:val="20"/>
-          <w:szCs w:val="20"/>
-          <w:bdr w:val="none" w:sz="0" w:space="0" w:color="auto" w:frame="1"/>
-        </w:rPr>
-        <w:t>"</w:t>
+        <w:t>msg"</w:t>
       </w:r>
       <w:proofErr w:type="gramEnd"/>
     </w:p>
@@ -245,6 +197,39 @@
         </w:rPr>
         <w:t>If you swap [23] and 1, the config will not work at all.</w:t>
       </w:r>
+    </w:p>
+    <w:p>
+      <w:pPr>
+        <w:shd w:val="clear" w:color="auto" w:fill="FFFFFF"/>
+        <w:spacing w:after="264" w:line="240" w:lineRule="auto"/>
+        <w:textAlignment w:val="baseline"/>
+        <w:rPr>
+          <w:rFonts w:ascii="Segoe UI" w:eastAsia="Times New Roman" w:hAnsi="Segoe UI" w:cs="Segoe UI"/>
+          <w:color w:val="232629"/>
+          <w:sz w:val="23"/>
+          <w:szCs w:val="23"/>
+        </w:rPr>
+      </w:pPr>
+      <w:r>
+        <w:rPr>
+          <w:rFonts w:ascii="Segoe UI" w:eastAsia="Times New Roman" w:hAnsi="Segoe UI" w:cs="Segoe UI"/>
+          <w:color w:val="232629"/>
+          <w:sz w:val="23"/>
+          <w:szCs w:val="23"/>
+        </w:rPr>
+        <w:t>** git branch -M main: changes the master branch name to “main”. To call master branch, refer using the name “</w:t>
+      </w:r>
+      <w:proofErr w:type="gramStart"/>
+      <w:r>
+        <w:rPr>
+          <w:rFonts w:ascii="Segoe UI" w:eastAsia="Times New Roman" w:hAnsi="Segoe UI" w:cs="Segoe UI"/>
+          <w:color w:val="232629"/>
+          <w:sz w:val="23"/>
+          <w:szCs w:val="23"/>
+        </w:rPr>
+        <w:t>main”</w:t>
+      </w:r>
+      <w:proofErr w:type="gramEnd"/>
     </w:p>
     <w:p/>
     <w:sectPr>

</xml_diff>